<commit_message>
added output screenshot for challenges
</commit_message>
<xml_diff>
--- a/21_Day_SQL_Challenge_Output.docx
+++ b/21_Day_SQL_Challenge_Output.docx
@@ -78,6 +78,7 @@
     <w:p>
       <w:r>
         <w:rPr>
+          <w:noProof/>
           <w:bdr w:val="single" w:sz="4" w:space="0" w:color="auto"/>
         </w:rPr>
         <w:drawing>
@@ -190,6 +191,7 @@
         <w:rPr>
           <w:b/>
           <w:bCs/>
+          <w:noProof/>
           <w:color w:val="0000FF"/>
           <w:sz w:val="28"/>
           <w:szCs w:val="28"/>
@@ -306,6 +308,7 @@
         <w:rPr>
           <w:b/>
           <w:bCs/>
+          <w:noProof/>
           <w:color w:val="0000FF"/>
           <w:sz w:val="28"/>
           <w:szCs w:val="28"/>
@@ -421,6 +424,7 @@
         <w:rPr>
           <w:b/>
           <w:bCs/>
+          <w:noProof/>
           <w:color w:val="0000FF"/>
           <w:sz w:val="28"/>
           <w:szCs w:val="28"/>
@@ -548,6 +552,7 @@
         <w:rPr>
           <w:b/>
           <w:bCs/>
+          <w:noProof/>
           <w:color w:val="0000FF"/>
           <w:sz w:val="28"/>
           <w:szCs w:val="28"/>
@@ -650,6 +655,9 @@
     </w:p>
     <w:p>
       <w:r>
+        <w:rPr>
+          <w:noProof/>
+        </w:rPr>
         <w:lastRenderedPageBreak/>
         <w:drawing>
           <wp:inline distT="0" distB="0" distL="0" distR="0" wp14:anchorId="6F7C6E88" wp14:editId="334E870E">
@@ -688,6 +696,915 @@
         </w:drawing>
       </w:r>
     </w:p>
+    <w:p/>
+    <w:p>
+      <w:pPr>
+        <w:rPr>
+          <w:b/>
+          <w:bCs/>
+          <w:color w:val="0000FF"/>
+          <w:sz w:val="28"/>
+          <w:szCs w:val="28"/>
+          <w:u w:val="single"/>
+        </w:rPr>
+      </w:pPr>
+      <w:r>
+        <w:rPr>
+          <w:b/>
+          <w:bCs/>
+          <w:color w:val="0000FF"/>
+          <w:sz w:val="28"/>
+          <w:szCs w:val="28"/>
+          <w:u w:val="single"/>
+        </w:rPr>
+        <w:t xml:space="preserve">Day </w:t>
+      </w:r>
+      <w:r>
+        <w:rPr>
+          <w:b/>
+          <w:bCs/>
+          <w:color w:val="0000FF"/>
+          <w:sz w:val="28"/>
+          <w:szCs w:val="28"/>
+          <w:u w:val="single"/>
+        </w:rPr>
+        <w:t>7</w:t>
+      </w:r>
+      <w:r>
+        <w:rPr>
+          <w:b/>
+          <w:bCs/>
+          <w:color w:val="0000FF"/>
+          <w:sz w:val="28"/>
+          <w:szCs w:val="28"/>
+          <w:u w:val="single"/>
+        </w:rPr>
+        <w:t xml:space="preserve"> Challenge Output</w:t>
+      </w:r>
+    </w:p>
+    <w:p/>
+    <w:p>
+      <w:r>
+        <w:rPr>
+          <w:noProof/>
+          <w:bdr w:val="single" w:sz="4" w:space="0" w:color="auto"/>
+        </w:rPr>
+        <w:drawing>
+          <wp:inline distT="0" distB="0" distL="0" distR="0" wp14:anchorId="459C2A3E" wp14:editId="722DEB14">
+            <wp:extent cx="5852160" cy="3251825"/>
+            <wp:effectExtent l="0" t="0" r="0" b="6350"/>
+            <wp:docPr id="1229734383" name="Picture 1"/>
+            <wp:cNvGraphicFramePr>
+              <a:graphicFrameLocks xmlns:a="http://schemas.openxmlformats.org/drawingml/2006/main" noChangeAspect="1"/>
+            </wp:cNvGraphicFramePr>
+            <a:graphic xmlns:a="http://schemas.openxmlformats.org/drawingml/2006/main">
+              <a:graphicData uri="http://schemas.openxmlformats.org/drawingml/2006/picture">
+                <pic:pic xmlns:pic="http://schemas.openxmlformats.org/drawingml/2006/picture">
+                  <pic:nvPicPr>
+                    <pic:cNvPr id="1229734383" name=""/>
+                    <pic:cNvPicPr/>
+                  </pic:nvPicPr>
+                  <pic:blipFill>
+                    <a:blip r:embed="rId10"/>
+                    <a:stretch>
+                      <a:fillRect/>
+                    </a:stretch>
+                  </pic:blipFill>
+                  <pic:spPr>
+                    <a:xfrm>
+                      <a:off x="0" y="0"/>
+                      <a:ext cx="5856259" cy="3254102"/>
+                    </a:xfrm>
+                    <a:prstGeom prst="rect">
+                      <a:avLst/>
+                    </a:prstGeom>
+                  </pic:spPr>
+                </pic:pic>
+              </a:graphicData>
+            </a:graphic>
+          </wp:inline>
+        </w:drawing>
+      </w:r>
+    </w:p>
+    <w:p/>
+    <w:p>
+      <w:pPr>
+        <w:rPr>
+          <w:b/>
+          <w:bCs/>
+          <w:color w:val="0000FF"/>
+          <w:sz w:val="28"/>
+          <w:szCs w:val="28"/>
+          <w:u w:val="single"/>
+        </w:rPr>
+      </w:pPr>
+      <w:r>
+        <w:rPr>
+          <w:b/>
+          <w:bCs/>
+          <w:color w:val="0000FF"/>
+          <w:sz w:val="28"/>
+          <w:szCs w:val="28"/>
+          <w:u w:val="single"/>
+        </w:rPr>
+        <w:t xml:space="preserve">Day </w:t>
+      </w:r>
+      <w:r>
+        <w:rPr>
+          <w:b/>
+          <w:bCs/>
+          <w:color w:val="0000FF"/>
+          <w:sz w:val="28"/>
+          <w:szCs w:val="28"/>
+          <w:u w:val="single"/>
+        </w:rPr>
+        <w:t>8</w:t>
+      </w:r>
+      <w:r>
+        <w:rPr>
+          <w:b/>
+          <w:bCs/>
+          <w:color w:val="0000FF"/>
+          <w:sz w:val="28"/>
+          <w:szCs w:val="28"/>
+          <w:u w:val="single"/>
+        </w:rPr>
+        <w:t xml:space="preserve"> Challenge Output</w:t>
+      </w:r>
+    </w:p>
+    <w:p>
+      <w:pPr>
+        <w:rPr>
+          <w:b/>
+          <w:bCs/>
+          <w:color w:val="0000FF"/>
+          <w:sz w:val="28"/>
+          <w:szCs w:val="28"/>
+          <w:u w:val="single"/>
+        </w:rPr>
+      </w:pPr>
+      <w:r>
+        <w:rPr>
+          <w:b/>
+          <w:bCs/>
+          <w:noProof/>
+          <w:color w:val="0000FF"/>
+          <w:sz w:val="28"/>
+          <w:szCs w:val="28"/>
+          <w:u w:val="single"/>
+          <w:bdr w:val="single" w:sz="4" w:space="0" w:color="auto"/>
+        </w:rPr>
+        <w:lastRenderedPageBreak/>
+        <w:drawing>
+          <wp:inline distT="0" distB="0" distL="0" distR="0" wp14:anchorId="533153F6" wp14:editId="33230FE2">
+            <wp:extent cx="5870797" cy="3840480"/>
+            <wp:effectExtent l="0" t="0" r="0" b="7620"/>
+            <wp:docPr id="1537998059" name="Picture 1"/>
+            <wp:cNvGraphicFramePr>
+              <a:graphicFrameLocks xmlns:a="http://schemas.openxmlformats.org/drawingml/2006/main" noChangeAspect="1"/>
+            </wp:cNvGraphicFramePr>
+            <a:graphic xmlns:a="http://schemas.openxmlformats.org/drawingml/2006/main">
+              <a:graphicData uri="http://schemas.openxmlformats.org/drawingml/2006/picture">
+                <pic:pic xmlns:pic="http://schemas.openxmlformats.org/drawingml/2006/picture">
+                  <pic:nvPicPr>
+                    <pic:cNvPr id="1537998059" name=""/>
+                    <pic:cNvPicPr/>
+                  </pic:nvPicPr>
+                  <pic:blipFill>
+                    <a:blip r:embed="rId11"/>
+                    <a:stretch>
+                      <a:fillRect/>
+                    </a:stretch>
+                  </pic:blipFill>
+                  <pic:spPr>
+                    <a:xfrm>
+                      <a:off x="0" y="0"/>
+                      <a:ext cx="5872487" cy="3841586"/>
+                    </a:xfrm>
+                    <a:prstGeom prst="rect">
+                      <a:avLst/>
+                    </a:prstGeom>
+                  </pic:spPr>
+                </pic:pic>
+              </a:graphicData>
+            </a:graphic>
+          </wp:inline>
+        </w:drawing>
+      </w:r>
+    </w:p>
+    <w:p>
+      <w:pPr>
+        <w:rPr>
+          <w:b/>
+          <w:bCs/>
+          <w:color w:val="0000FF"/>
+          <w:sz w:val="28"/>
+          <w:szCs w:val="28"/>
+          <w:u w:val="single"/>
+        </w:rPr>
+      </w:pPr>
+    </w:p>
+    <w:p>
+      <w:pPr>
+        <w:rPr>
+          <w:b/>
+          <w:bCs/>
+          <w:color w:val="0000FF"/>
+          <w:sz w:val="28"/>
+          <w:szCs w:val="28"/>
+          <w:u w:val="single"/>
+        </w:rPr>
+      </w:pPr>
+      <w:r>
+        <w:rPr>
+          <w:b/>
+          <w:bCs/>
+          <w:color w:val="0000FF"/>
+          <w:sz w:val="28"/>
+          <w:szCs w:val="28"/>
+          <w:u w:val="single"/>
+        </w:rPr>
+        <w:t xml:space="preserve">Day </w:t>
+      </w:r>
+      <w:r>
+        <w:rPr>
+          <w:b/>
+          <w:bCs/>
+          <w:color w:val="0000FF"/>
+          <w:sz w:val="28"/>
+          <w:szCs w:val="28"/>
+          <w:u w:val="single"/>
+        </w:rPr>
+        <w:t>9</w:t>
+      </w:r>
+      <w:r>
+        <w:rPr>
+          <w:b/>
+          <w:bCs/>
+          <w:color w:val="0000FF"/>
+          <w:sz w:val="28"/>
+          <w:szCs w:val="28"/>
+          <w:u w:val="single"/>
+        </w:rPr>
+        <w:t xml:space="preserve"> Challenge Output</w:t>
+      </w:r>
+    </w:p>
+    <w:p>
+      <w:pPr>
+        <w:rPr>
+          <w:b/>
+          <w:bCs/>
+          <w:color w:val="0000FF"/>
+          <w:sz w:val="28"/>
+          <w:szCs w:val="28"/>
+          <w:u w:val="single"/>
+        </w:rPr>
+      </w:pPr>
+    </w:p>
+    <w:p>
+      <w:r>
+        <w:rPr>
+          <w:bdr w:val="single" w:sz="4" w:space="0" w:color="auto"/>
+        </w:rPr>
+        <w:drawing>
+          <wp:inline distT="0" distB="0" distL="0" distR="0" wp14:anchorId="628E3628" wp14:editId="0A748F92">
+            <wp:extent cx="5852160" cy="2726055"/>
+            <wp:effectExtent l="0" t="0" r="0" b="0"/>
+            <wp:docPr id="1445122667" name="Picture 1"/>
+            <wp:cNvGraphicFramePr>
+              <a:graphicFrameLocks xmlns:a="http://schemas.openxmlformats.org/drawingml/2006/main" noChangeAspect="1"/>
+            </wp:cNvGraphicFramePr>
+            <a:graphic xmlns:a="http://schemas.openxmlformats.org/drawingml/2006/main">
+              <a:graphicData uri="http://schemas.openxmlformats.org/drawingml/2006/picture">
+                <pic:pic xmlns:pic="http://schemas.openxmlformats.org/drawingml/2006/picture">
+                  <pic:nvPicPr>
+                    <pic:cNvPr id="1445122667" name=""/>
+                    <pic:cNvPicPr/>
+                  </pic:nvPicPr>
+                  <pic:blipFill>
+                    <a:blip r:embed="rId12"/>
+                    <a:stretch>
+                      <a:fillRect/>
+                    </a:stretch>
+                  </pic:blipFill>
+                  <pic:spPr>
+                    <a:xfrm>
+                      <a:off x="0" y="0"/>
+                      <a:ext cx="5852160" cy="2726055"/>
+                    </a:xfrm>
+                    <a:prstGeom prst="rect">
+                      <a:avLst/>
+                    </a:prstGeom>
+                  </pic:spPr>
+                </pic:pic>
+              </a:graphicData>
+            </a:graphic>
+          </wp:inline>
+        </w:drawing>
+      </w:r>
+    </w:p>
+    <w:p/>
+    <w:p>
+      <w:pPr>
+        <w:rPr>
+          <w:b/>
+          <w:bCs/>
+          <w:color w:val="0000FF"/>
+          <w:sz w:val="28"/>
+          <w:szCs w:val="28"/>
+          <w:u w:val="single"/>
+        </w:rPr>
+      </w:pPr>
+      <w:r>
+        <w:rPr>
+          <w:b/>
+          <w:bCs/>
+          <w:color w:val="0000FF"/>
+          <w:sz w:val="28"/>
+          <w:szCs w:val="28"/>
+          <w:u w:val="single"/>
+        </w:rPr>
+        <w:lastRenderedPageBreak/>
+        <w:t xml:space="preserve">Day </w:t>
+      </w:r>
+      <w:r>
+        <w:rPr>
+          <w:b/>
+          <w:bCs/>
+          <w:color w:val="0000FF"/>
+          <w:sz w:val="28"/>
+          <w:szCs w:val="28"/>
+          <w:u w:val="single"/>
+        </w:rPr>
+        <w:t>10</w:t>
+      </w:r>
+      <w:r>
+        <w:rPr>
+          <w:b/>
+          <w:bCs/>
+          <w:color w:val="0000FF"/>
+          <w:sz w:val="28"/>
+          <w:szCs w:val="28"/>
+          <w:u w:val="single"/>
+        </w:rPr>
+        <w:t xml:space="preserve"> Challenge Output</w:t>
+      </w:r>
+    </w:p>
+    <w:p>
+      <w:pPr>
+        <w:pBdr>
+          <w:top w:val="single" w:sz="4" w:space="1" w:color="auto"/>
+          <w:left w:val="single" w:sz="4" w:space="4" w:color="auto"/>
+          <w:bottom w:val="single" w:sz="4" w:space="1" w:color="auto"/>
+          <w:right w:val="single" w:sz="4" w:space="4" w:color="auto"/>
+        </w:pBdr>
+        <w:rPr>
+          <w:b/>
+          <w:bCs/>
+          <w:color w:val="0000FF"/>
+          <w:sz w:val="28"/>
+          <w:szCs w:val="28"/>
+          <w:u w:val="single"/>
+        </w:rPr>
+      </w:pPr>
+      <w:r>
+        <w:rPr>
+          <w:b/>
+          <w:bCs/>
+          <w:color w:val="0000FF"/>
+          <w:sz w:val="28"/>
+          <w:szCs w:val="28"/>
+          <w:u w:val="single"/>
+        </w:rPr>
+        <w:drawing>
+          <wp:inline distT="0" distB="0" distL="0" distR="0" wp14:anchorId="674AFABA" wp14:editId="2395CFE6">
+            <wp:extent cx="5943600" cy="3815715"/>
+            <wp:effectExtent l="0" t="0" r="0" b="0"/>
+            <wp:docPr id="1462844738" name="Picture 1"/>
+            <wp:cNvGraphicFramePr>
+              <a:graphicFrameLocks xmlns:a="http://schemas.openxmlformats.org/drawingml/2006/main" noChangeAspect="1"/>
+            </wp:cNvGraphicFramePr>
+            <a:graphic xmlns:a="http://schemas.openxmlformats.org/drawingml/2006/main">
+              <a:graphicData uri="http://schemas.openxmlformats.org/drawingml/2006/picture">
+                <pic:pic xmlns:pic="http://schemas.openxmlformats.org/drawingml/2006/picture">
+                  <pic:nvPicPr>
+                    <pic:cNvPr id="1462844738" name=""/>
+                    <pic:cNvPicPr/>
+                  </pic:nvPicPr>
+                  <pic:blipFill>
+                    <a:blip r:embed="rId13"/>
+                    <a:stretch>
+                      <a:fillRect/>
+                    </a:stretch>
+                  </pic:blipFill>
+                  <pic:spPr>
+                    <a:xfrm>
+                      <a:off x="0" y="0"/>
+                      <a:ext cx="5943600" cy="3815715"/>
+                    </a:xfrm>
+                    <a:prstGeom prst="rect">
+                      <a:avLst/>
+                    </a:prstGeom>
+                  </pic:spPr>
+                </pic:pic>
+              </a:graphicData>
+            </a:graphic>
+          </wp:inline>
+        </w:drawing>
+      </w:r>
+    </w:p>
+    <w:p/>
+    <w:p>
+      <w:pPr>
+        <w:rPr>
+          <w:b/>
+          <w:bCs/>
+          <w:color w:val="0000FF"/>
+          <w:sz w:val="28"/>
+          <w:szCs w:val="28"/>
+          <w:u w:val="single"/>
+        </w:rPr>
+      </w:pPr>
+      <w:r>
+        <w:rPr>
+          <w:b/>
+          <w:bCs/>
+          <w:color w:val="0000FF"/>
+          <w:sz w:val="28"/>
+          <w:szCs w:val="28"/>
+          <w:u w:val="single"/>
+        </w:rPr>
+        <w:t xml:space="preserve">Day </w:t>
+      </w:r>
+      <w:r>
+        <w:rPr>
+          <w:b/>
+          <w:bCs/>
+          <w:color w:val="0000FF"/>
+          <w:sz w:val="28"/>
+          <w:szCs w:val="28"/>
+          <w:u w:val="single"/>
+        </w:rPr>
+        <w:t>1</w:t>
+      </w:r>
+      <w:r>
+        <w:rPr>
+          <w:b/>
+          <w:bCs/>
+          <w:color w:val="0000FF"/>
+          <w:sz w:val="28"/>
+          <w:szCs w:val="28"/>
+          <w:u w:val="single"/>
+        </w:rPr>
+        <w:t>1</w:t>
+      </w:r>
+      <w:r>
+        <w:rPr>
+          <w:b/>
+          <w:bCs/>
+          <w:color w:val="0000FF"/>
+          <w:sz w:val="28"/>
+          <w:szCs w:val="28"/>
+          <w:u w:val="single"/>
+        </w:rPr>
+        <w:t xml:space="preserve"> Challenge Output</w:t>
+      </w:r>
+    </w:p>
+    <w:p>
+      <w:pPr>
+        <w:rPr>
+          <w:b/>
+          <w:bCs/>
+          <w:color w:val="0000FF"/>
+          <w:sz w:val="28"/>
+          <w:szCs w:val="28"/>
+          <w:u w:val="single"/>
+        </w:rPr>
+      </w:pPr>
+    </w:p>
+    <w:p>
+      <w:pPr>
+        <w:rPr>
+          <w:b/>
+          <w:bCs/>
+          <w:color w:val="0000FF"/>
+          <w:sz w:val="28"/>
+          <w:szCs w:val="28"/>
+          <w:u w:val="single"/>
+        </w:rPr>
+      </w:pPr>
+      <w:r>
+        <w:rPr>
+          <w:b/>
+          <w:bCs/>
+          <w:color w:val="0000FF"/>
+          <w:sz w:val="28"/>
+          <w:szCs w:val="28"/>
+          <w:u w:val="single"/>
+          <w:bdr w:val="single" w:sz="4" w:space="0" w:color="auto"/>
+        </w:rPr>
+        <w:lastRenderedPageBreak/>
+        <w:drawing>
+          <wp:inline distT="0" distB="0" distL="0" distR="0" wp14:anchorId="58E1364B" wp14:editId="6CCB0B79">
+            <wp:extent cx="5900799" cy="3939540"/>
+            <wp:effectExtent l="0" t="0" r="5080" b="3810"/>
+            <wp:docPr id="1742818044" name="Picture 1"/>
+            <wp:cNvGraphicFramePr>
+              <a:graphicFrameLocks xmlns:a="http://schemas.openxmlformats.org/drawingml/2006/main" noChangeAspect="1"/>
+            </wp:cNvGraphicFramePr>
+            <a:graphic xmlns:a="http://schemas.openxmlformats.org/drawingml/2006/main">
+              <a:graphicData uri="http://schemas.openxmlformats.org/drawingml/2006/picture">
+                <pic:pic xmlns:pic="http://schemas.openxmlformats.org/drawingml/2006/picture">
+                  <pic:nvPicPr>
+                    <pic:cNvPr id="1742818044" name=""/>
+                    <pic:cNvPicPr/>
+                  </pic:nvPicPr>
+                  <pic:blipFill>
+                    <a:blip r:embed="rId14"/>
+                    <a:stretch>
+                      <a:fillRect/>
+                    </a:stretch>
+                  </pic:blipFill>
+                  <pic:spPr>
+                    <a:xfrm>
+                      <a:off x="0" y="0"/>
+                      <a:ext cx="5902265" cy="3940519"/>
+                    </a:xfrm>
+                    <a:prstGeom prst="rect">
+                      <a:avLst/>
+                    </a:prstGeom>
+                  </pic:spPr>
+                </pic:pic>
+              </a:graphicData>
+            </a:graphic>
+          </wp:inline>
+        </w:drawing>
+      </w:r>
+    </w:p>
+    <w:p>
+      <w:pPr>
+        <w:rPr>
+          <w:b/>
+          <w:bCs/>
+          <w:color w:val="0000FF"/>
+          <w:sz w:val="28"/>
+          <w:szCs w:val="28"/>
+          <w:u w:val="single"/>
+        </w:rPr>
+      </w:pPr>
+      <w:r>
+        <w:rPr>
+          <w:b/>
+          <w:bCs/>
+          <w:color w:val="0000FF"/>
+          <w:sz w:val="28"/>
+          <w:szCs w:val="28"/>
+          <w:u w:val="single"/>
+        </w:rPr>
+        <w:t xml:space="preserve">Day </w:t>
+      </w:r>
+      <w:r>
+        <w:rPr>
+          <w:b/>
+          <w:bCs/>
+          <w:color w:val="0000FF"/>
+          <w:sz w:val="28"/>
+          <w:szCs w:val="28"/>
+          <w:u w:val="single"/>
+        </w:rPr>
+        <w:t>1</w:t>
+      </w:r>
+      <w:r>
+        <w:rPr>
+          <w:b/>
+          <w:bCs/>
+          <w:color w:val="0000FF"/>
+          <w:sz w:val="28"/>
+          <w:szCs w:val="28"/>
+          <w:u w:val="single"/>
+        </w:rPr>
+        <w:t>2</w:t>
+      </w:r>
+      <w:r>
+        <w:rPr>
+          <w:b/>
+          <w:bCs/>
+          <w:color w:val="0000FF"/>
+          <w:sz w:val="28"/>
+          <w:szCs w:val="28"/>
+          <w:u w:val="single"/>
+        </w:rPr>
+        <w:t xml:space="preserve"> Challenge Output</w:t>
+      </w:r>
+    </w:p>
+    <w:p>
+      <w:pPr>
+        <w:rPr>
+          <w:b/>
+          <w:bCs/>
+          <w:color w:val="0000FF"/>
+          <w:sz w:val="28"/>
+          <w:szCs w:val="28"/>
+          <w:u w:val="single"/>
+        </w:rPr>
+      </w:pPr>
+    </w:p>
+    <w:p>
+      <w:pPr>
+        <w:rPr>
+          <w:b/>
+          <w:bCs/>
+          <w:color w:val="0000FF"/>
+          <w:sz w:val="28"/>
+          <w:szCs w:val="28"/>
+          <w:u w:val="single"/>
+        </w:rPr>
+      </w:pPr>
+      <w:r>
+        <w:rPr>
+          <w:b/>
+          <w:bCs/>
+          <w:color w:val="0000FF"/>
+          <w:sz w:val="28"/>
+          <w:szCs w:val="28"/>
+          <w:u w:val="single"/>
+        </w:rPr>
+        <w:drawing>
+          <wp:inline distT="0" distB="0" distL="0" distR="0" wp14:anchorId="30FD8C20" wp14:editId="18B91276">
+            <wp:extent cx="5943600" cy="2609215"/>
+            <wp:effectExtent l="0" t="0" r="0" b="635"/>
+            <wp:docPr id="1062089746" name="Picture 1"/>
+            <wp:cNvGraphicFramePr>
+              <a:graphicFrameLocks xmlns:a="http://schemas.openxmlformats.org/drawingml/2006/main" noChangeAspect="1"/>
+            </wp:cNvGraphicFramePr>
+            <a:graphic xmlns:a="http://schemas.openxmlformats.org/drawingml/2006/main">
+              <a:graphicData uri="http://schemas.openxmlformats.org/drawingml/2006/picture">
+                <pic:pic xmlns:pic="http://schemas.openxmlformats.org/drawingml/2006/picture">
+                  <pic:nvPicPr>
+                    <pic:cNvPr id="1062089746" name=""/>
+                    <pic:cNvPicPr/>
+                  </pic:nvPicPr>
+                  <pic:blipFill>
+                    <a:blip r:embed="rId15"/>
+                    <a:stretch>
+                      <a:fillRect/>
+                    </a:stretch>
+                  </pic:blipFill>
+                  <pic:spPr>
+                    <a:xfrm>
+                      <a:off x="0" y="0"/>
+                      <a:ext cx="5943600" cy="2609215"/>
+                    </a:xfrm>
+                    <a:prstGeom prst="rect">
+                      <a:avLst/>
+                    </a:prstGeom>
+                  </pic:spPr>
+                </pic:pic>
+              </a:graphicData>
+            </a:graphic>
+          </wp:inline>
+        </w:drawing>
+      </w:r>
+    </w:p>
+    <w:p>
+      <w:pPr>
+        <w:rPr>
+          <w:b/>
+          <w:bCs/>
+          <w:color w:val="0000FF"/>
+          <w:sz w:val="28"/>
+          <w:szCs w:val="28"/>
+          <w:u w:val="single"/>
+        </w:rPr>
+      </w:pPr>
+      <w:r>
+        <w:rPr>
+          <w:b/>
+          <w:bCs/>
+          <w:color w:val="0000FF"/>
+          <w:sz w:val="28"/>
+          <w:szCs w:val="28"/>
+          <w:u w:val="single"/>
+        </w:rPr>
+        <w:t xml:space="preserve">Day </w:t>
+      </w:r>
+      <w:r>
+        <w:rPr>
+          <w:b/>
+          <w:bCs/>
+          <w:color w:val="0000FF"/>
+          <w:sz w:val="28"/>
+          <w:szCs w:val="28"/>
+          <w:u w:val="single"/>
+        </w:rPr>
+        <w:t>1</w:t>
+      </w:r>
+      <w:r>
+        <w:rPr>
+          <w:b/>
+          <w:bCs/>
+          <w:color w:val="0000FF"/>
+          <w:sz w:val="28"/>
+          <w:szCs w:val="28"/>
+          <w:u w:val="single"/>
+        </w:rPr>
+        <w:t>3</w:t>
+      </w:r>
+      <w:r>
+        <w:rPr>
+          <w:b/>
+          <w:bCs/>
+          <w:color w:val="0000FF"/>
+          <w:sz w:val="28"/>
+          <w:szCs w:val="28"/>
+          <w:u w:val="single"/>
+        </w:rPr>
+        <w:t xml:space="preserve"> Challenge Output</w:t>
+      </w:r>
+    </w:p>
+    <w:p>
+      <w:pPr>
+        <w:rPr>
+          <w:b/>
+          <w:bCs/>
+          <w:color w:val="0000FF"/>
+          <w:sz w:val="28"/>
+          <w:szCs w:val="28"/>
+          <w:u w:val="single"/>
+        </w:rPr>
+      </w:pPr>
+    </w:p>
+    <w:p>
+      <w:pPr>
+        <w:rPr>
+          <w:b/>
+          <w:bCs/>
+          <w:color w:val="0000FF"/>
+          <w:sz w:val="28"/>
+          <w:szCs w:val="28"/>
+          <w:u w:val="single"/>
+        </w:rPr>
+      </w:pPr>
+      <w:r>
+        <w:rPr>
+          <w:b/>
+          <w:bCs/>
+          <w:color w:val="0000FF"/>
+          <w:sz w:val="28"/>
+          <w:szCs w:val="28"/>
+          <w:u w:val="single"/>
+          <w:bdr w:val="single" w:sz="4" w:space="0" w:color="auto"/>
+        </w:rPr>
+        <w:lastRenderedPageBreak/>
+        <w:drawing>
+          <wp:inline distT="0" distB="0" distL="0" distR="0" wp14:anchorId="0B7CAE53" wp14:editId="3DD44D7E">
+            <wp:extent cx="5875471" cy="4107180"/>
+            <wp:effectExtent l="0" t="0" r="0" b="7620"/>
+            <wp:docPr id="1582000503" name="Picture 1"/>
+            <wp:cNvGraphicFramePr>
+              <a:graphicFrameLocks xmlns:a="http://schemas.openxmlformats.org/drawingml/2006/main" noChangeAspect="1"/>
+            </wp:cNvGraphicFramePr>
+            <a:graphic xmlns:a="http://schemas.openxmlformats.org/drawingml/2006/main">
+              <a:graphicData uri="http://schemas.openxmlformats.org/drawingml/2006/picture">
+                <pic:pic xmlns:pic="http://schemas.openxmlformats.org/drawingml/2006/picture">
+                  <pic:nvPicPr>
+                    <pic:cNvPr id="1582000503" name=""/>
+                    <pic:cNvPicPr/>
+                  </pic:nvPicPr>
+                  <pic:blipFill>
+                    <a:blip r:embed="rId16"/>
+                    <a:stretch>
+                      <a:fillRect/>
+                    </a:stretch>
+                  </pic:blipFill>
+                  <pic:spPr>
+                    <a:xfrm>
+                      <a:off x="0" y="0"/>
+                      <a:ext cx="5876714" cy="4108049"/>
+                    </a:xfrm>
+                    <a:prstGeom prst="rect">
+                      <a:avLst/>
+                    </a:prstGeom>
+                  </pic:spPr>
+                </pic:pic>
+              </a:graphicData>
+            </a:graphic>
+          </wp:inline>
+        </w:drawing>
+      </w:r>
+    </w:p>
+    <w:p>
+      <w:pPr>
+        <w:rPr>
+          <w:b/>
+          <w:bCs/>
+          <w:color w:val="0000FF"/>
+          <w:sz w:val="28"/>
+          <w:szCs w:val="28"/>
+          <w:u w:val="single"/>
+        </w:rPr>
+      </w:pPr>
+      <w:r>
+        <w:rPr>
+          <w:b/>
+          <w:bCs/>
+          <w:color w:val="0000FF"/>
+          <w:sz w:val="28"/>
+          <w:szCs w:val="28"/>
+          <w:u w:val="single"/>
+        </w:rPr>
+        <w:t xml:space="preserve">Day </w:t>
+      </w:r>
+      <w:r>
+        <w:rPr>
+          <w:b/>
+          <w:bCs/>
+          <w:color w:val="0000FF"/>
+          <w:sz w:val="28"/>
+          <w:szCs w:val="28"/>
+          <w:u w:val="single"/>
+        </w:rPr>
+        <w:t>1</w:t>
+      </w:r>
+      <w:r>
+        <w:rPr>
+          <w:b/>
+          <w:bCs/>
+          <w:color w:val="0000FF"/>
+          <w:sz w:val="28"/>
+          <w:szCs w:val="28"/>
+          <w:u w:val="single"/>
+        </w:rPr>
+        <w:t>4</w:t>
+      </w:r>
+      <w:r>
+        <w:rPr>
+          <w:b/>
+          <w:bCs/>
+          <w:color w:val="0000FF"/>
+          <w:sz w:val="28"/>
+          <w:szCs w:val="28"/>
+          <w:u w:val="single"/>
+        </w:rPr>
+        <w:t xml:space="preserve"> Challenge Output</w:t>
+      </w:r>
+    </w:p>
+    <w:p>
+      <w:pPr>
+        <w:rPr>
+          <w:b/>
+          <w:bCs/>
+          <w:color w:val="0000FF"/>
+          <w:sz w:val="28"/>
+          <w:szCs w:val="28"/>
+          <w:u w:val="single"/>
+        </w:rPr>
+      </w:pPr>
+    </w:p>
+    <w:p>
+      <w:r>
+        <w:rPr>
+          <w:bdr w:val="single" w:sz="4" w:space="0" w:color="auto"/>
+        </w:rPr>
+        <w:lastRenderedPageBreak/>
+        <w:drawing>
+          <wp:inline distT="0" distB="0" distL="0" distR="0" wp14:anchorId="51B0C5DC" wp14:editId="1629FF0E">
+            <wp:extent cx="5923034" cy="4572000"/>
+            <wp:effectExtent l="0" t="0" r="1905" b="0"/>
+            <wp:docPr id="634075679" name="Picture 1"/>
+            <wp:cNvGraphicFramePr>
+              <a:graphicFrameLocks xmlns:a="http://schemas.openxmlformats.org/drawingml/2006/main" noChangeAspect="1"/>
+            </wp:cNvGraphicFramePr>
+            <a:graphic xmlns:a="http://schemas.openxmlformats.org/drawingml/2006/main">
+              <a:graphicData uri="http://schemas.openxmlformats.org/drawingml/2006/picture">
+                <pic:pic xmlns:pic="http://schemas.openxmlformats.org/drawingml/2006/picture">
+                  <pic:nvPicPr>
+                    <pic:cNvPr id="634075679" name=""/>
+                    <pic:cNvPicPr/>
+                  </pic:nvPicPr>
+                  <pic:blipFill>
+                    <a:blip r:embed="rId17"/>
+                    <a:stretch>
+                      <a:fillRect/>
+                    </a:stretch>
+                  </pic:blipFill>
+                  <pic:spPr>
+                    <a:xfrm>
+                      <a:off x="0" y="0"/>
+                      <a:ext cx="5923779" cy="4572575"/>
+                    </a:xfrm>
+                    <a:prstGeom prst="rect">
+                      <a:avLst/>
+                    </a:prstGeom>
+                  </pic:spPr>
+                </pic:pic>
+              </a:graphicData>
+            </a:graphic>
+          </wp:inline>
+        </w:drawing>
+      </w:r>
+    </w:p>
+    <w:p/>
     <w:p/>
     <w:p/>
     <w:p/>
@@ -1101,7 +2018,7 @@
   <w:style w:type="paragraph" w:default="1" w:styleId="Normal">
     <w:name w:val="Normal"/>
     <w:qFormat/>
-    <w:rsid w:val="00DC2894"/>
+    <w:rsid w:val="007E55D9"/>
   </w:style>
   <w:style w:type="paragraph" w:styleId="Heading1">
     <w:name w:val="heading 1"/>

</xml_diff>

<commit_message>
updated chellages querries output
</commit_message>
<xml_diff>
--- a/21_Day_SQL_Challenge_Output.docx
+++ b/21_Day_SQL_Challenge_Output.docx
@@ -1707,18 +1707,7 @@
           <w:szCs w:val="28"/>
           <w:u w:val="single"/>
         </w:rPr>
-        <w:t>1</w:t>
-      </w:r>
-      <w:r>
-        <w:rPr>
-          <w:b/>
-          <w:bCs/>
-          <w:color w:val="0000FF"/>
-          <w:sz w:val="28"/>
-          <w:szCs w:val="28"/>
-          <w:u w:val="single"/>
-        </w:rPr>
-        <w:t>6</w:t>
+        <w:t>16</w:t>
       </w:r>
       <w:r>
         <w:rPr>
@@ -1735,6 +1724,7 @@
     <w:p>
       <w:r>
         <w:rPr>
+          <w:noProof/>
           <w:bdr w:val="single" w:sz="4" w:space="0" w:color="auto"/>
         </w:rPr>
         <w:drawing>
@@ -1774,7 +1764,242 @@
         </w:drawing>
       </w:r>
     </w:p>
-    <w:p/>
+    <w:p>
+      <w:pPr>
+        <w:rPr>
+          <w:b/>
+          <w:bCs/>
+          <w:color w:val="0000FF"/>
+          <w:sz w:val="28"/>
+          <w:szCs w:val="28"/>
+          <w:u w:val="single"/>
+        </w:rPr>
+      </w:pPr>
+      <w:r>
+        <w:rPr>
+          <w:b/>
+          <w:bCs/>
+          <w:color w:val="0000FF"/>
+          <w:sz w:val="28"/>
+          <w:szCs w:val="28"/>
+          <w:u w:val="single"/>
+        </w:rPr>
+        <w:t xml:space="preserve">Day </w:t>
+      </w:r>
+      <w:r>
+        <w:rPr>
+          <w:b/>
+          <w:bCs/>
+          <w:color w:val="0000FF"/>
+          <w:sz w:val="28"/>
+          <w:szCs w:val="28"/>
+          <w:u w:val="single"/>
+        </w:rPr>
+        <w:t>1</w:t>
+      </w:r>
+      <w:r>
+        <w:rPr>
+          <w:b/>
+          <w:bCs/>
+          <w:color w:val="0000FF"/>
+          <w:sz w:val="28"/>
+          <w:szCs w:val="28"/>
+          <w:u w:val="single"/>
+        </w:rPr>
+        <w:t>7</w:t>
+      </w:r>
+      <w:r>
+        <w:rPr>
+          <w:b/>
+          <w:bCs/>
+          <w:color w:val="0000FF"/>
+          <w:sz w:val="28"/>
+          <w:szCs w:val="28"/>
+          <w:u w:val="single"/>
+        </w:rPr>
+        <w:t xml:space="preserve"> Challenge Output</w:t>
+      </w:r>
+    </w:p>
+    <w:p>
+      <w:pPr>
+        <w:rPr>
+          <w:b/>
+          <w:bCs/>
+          <w:color w:val="0000FF"/>
+          <w:sz w:val="28"/>
+          <w:szCs w:val="28"/>
+          <w:u w:val="single"/>
+        </w:rPr>
+      </w:pPr>
+      <w:r>
+        <w:rPr>
+          <w:b/>
+          <w:bCs/>
+          <w:color w:val="0000FF"/>
+          <w:sz w:val="28"/>
+          <w:szCs w:val="28"/>
+          <w:u w:val="single"/>
+          <w:bdr w:val="single" w:sz="4" w:space="0" w:color="auto"/>
+        </w:rPr>
+        <w:drawing>
+          <wp:inline distT="0" distB="0" distL="0" distR="0" wp14:anchorId="2BB6E04B" wp14:editId="69E7716F">
+            <wp:extent cx="5943600" cy="3044825"/>
+            <wp:effectExtent l="0" t="0" r="0" b="3175"/>
+            <wp:docPr id="1289183546" name="Picture 1"/>
+            <wp:cNvGraphicFramePr>
+              <a:graphicFrameLocks xmlns:a="http://schemas.openxmlformats.org/drawingml/2006/main" noChangeAspect="1"/>
+            </wp:cNvGraphicFramePr>
+            <a:graphic xmlns:a="http://schemas.openxmlformats.org/drawingml/2006/main">
+              <a:graphicData uri="http://schemas.openxmlformats.org/drawingml/2006/picture">
+                <pic:pic xmlns:pic="http://schemas.openxmlformats.org/drawingml/2006/picture">
+                  <pic:nvPicPr>
+                    <pic:cNvPr id="1289183546" name=""/>
+                    <pic:cNvPicPr/>
+                  </pic:nvPicPr>
+                  <pic:blipFill>
+                    <a:blip r:embed="rId20"/>
+                    <a:stretch>
+                      <a:fillRect/>
+                    </a:stretch>
+                  </pic:blipFill>
+                  <pic:spPr>
+                    <a:xfrm>
+                      <a:off x="0" y="0"/>
+                      <a:ext cx="5943600" cy="3044825"/>
+                    </a:xfrm>
+                    <a:prstGeom prst="rect">
+                      <a:avLst/>
+                    </a:prstGeom>
+                  </pic:spPr>
+                </pic:pic>
+              </a:graphicData>
+            </a:graphic>
+          </wp:inline>
+        </w:drawing>
+      </w:r>
+    </w:p>
+    <w:p>
+      <w:pPr>
+        <w:rPr>
+          <w:b/>
+          <w:bCs/>
+          <w:color w:val="0000FF"/>
+          <w:sz w:val="28"/>
+          <w:szCs w:val="28"/>
+          <w:u w:val="single"/>
+        </w:rPr>
+      </w:pPr>
+    </w:p>
+    <w:p>
+      <w:pPr>
+        <w:rPr>
+          <w:b/>
+          <w:bCs/>
+          <w:color w:val="0000FF"/>
+          <w:sz w:val="28"/>
+          <w:szCs w:val="28"/>
+          <w:u w:val="single"/>
+        </w:rPr>
+      </w:pPr>
+      <w:r>
+        <w:rPr>
+          <w:b/>
+          <w:bCs/>
+          <w:color w:val="0000FF"/>
+          <w:sz w:val="28"/>
+          <w:szCs w:val="28"/>
+          <w:u w:val="single"/>
+        </w:rPr>
+        <w:t xml:space="preserve">Day </w:t>
+      </w:r>
+      <w:r>
+        <w:rPr>
+          <w:b/>
+          <w:bCs/>
+          <w:color w:val="0000FF"/>
+          <w:sz w:val="28"/>
+          <w:szCs w:val="28"/>
+          <w:u w:val="single"/>
+        </w:rPr>
+        <w:t>1</w:t>
+      </w:r>
+      <w:r>
+        <w:rPr>
+          <w:b/>
+          <w:bCs/>
+          <w:color w:val="0000FF"/>
+          <w:sz w:val="28"/>
+          <w:szCs w:val="28"/>
+          <w:u w:val="single"/>
+        </w:rPr>
+        <w:t>8</w:t>
+      </w:r>
+      <w:r>
+        <w:rPr>
+          <w:b/>
+          <w:bCs/>
+          <w:color w:val="0000FF"/>
+          <w:sz w:val="28"/>
+          <w:szCs w:val="28"/>
+          <w:u w:val="single"/>
+        </w:rPr>
+        <w:t xml:space="preserve"> Challenge Output</w:t>
+      </w:r>
+    </w:p>
+    <w:p>
+      <w:pPr>
+        <w:rPr>
+          <w:b/>
+          <w:bCs/>
+          <w:color w:val="0000FF"/>
+          <w:sz w:val="28"/>
+          <w:szCs w:val="28"/>
+          <w:u w:val="single"/>
+        </w:rPr>
+      </w:pPr>
+    </w:p>
+    <w:p>
+      <w:r>
+        <w:rPr>
+          <w:bdr w:val="single" w:sz="4" w:space="0" w:color="auto"/>
+        </w:rPr>
+        <w:drawing>
+          <wp:inline distT="0" distB="0" distL="0" distR="0" wp14:anchorId="30D947C0" wp14:editId="1D911C37">
+            <wp:extent cx="5943600" cy="2674620"/>
+            <wp:effectExtent l="0" t="0" r="0" b="0"/>
+            <wp:docPr id="1337756130" name="Picture 1"/>
+            <wp:cNvGraphicFramePr>
+              <a:graphicFrameLocks xmlns:a="http://schemas.openxmlformats.org/drawingml/2006/main" noChangeAspect="1"/>
+            </wp:cNvGraphicFramePr>
+            <a:graphic xmlns:a="http://schemas.openxmlformats.org/drawingml/2006/main">
+              <a:graphicData uri="http://schemas.openxmlformats.org/drawingml/2006/picture">
+                <pic:pic xmlns:pic="http://schemas.openxmlformats.org/drawingml/2006/picture">
+                  <pic:nvPicPr>
+                    <pic:cNvPr id="1337756130" name=""/>
+                    <pic:cNvPicPr/>
+                  </pic:nvPicPr>
+                  <pic:blipFill>
+                    <a:blip r:embed="rId21"/>
+                    <a:stretch>
+                      <a:fillRect/>
+                    </a:stretch>
+                  </pic:blipFill>
+                  <pic:spPr>
+                    <a:xfrm>
+                      <a:off x="0" y="0"/>
+                      <a:ext cx="5943600" cy="2674620"/>
+                    </a:xfrm>
+                    <a:prstGeom prst="rect">
+                      <a:avLst/>
+                    </a:prstGeom>
+                  </pic:spPr>
+                </pic:pic>
+              </a:graphicData>
+            </a:graphic>
+          </wp:inline>
+        </w:drawing>
+      </w:r>
+    </w:p>
     <w:p/>
     <w:sectPr>
       <w:pgSz w:w="12240" w:h="15840"/>
@@ -2186,7 +2411,7 @@
   <w:style w:type="paragraph" w:default="1" w:styleId="Normal">
     <w:name w:val="Normal"/>
     <w:qFormat/>
-    <w:rsid w:val="00724E2B"/>
+    <w:rsid w:val="00DD6ADD"/>
   </w:style>
   <w:style w:type="paragraph" w:styleId="Heading1">
     <w:name w:val="heading 1"/>

</xml_diff>